<commit_message>
Chapter2 - Quadratic Time
</commit_message>
<xml_diff>
--- a/ChapterNotes/Chapter2_UnderstandingTime&SpaceComplexity.docx
+++ b/ChapterNotes/Chapter2_UnderstandingTime&SpaceComplexity.docx
@@ -22,11 +22,2055 @@
     <w:p>
       <w:pPr>
         <w:rPr>
+          <w:sz w:val="24"/>
+          <w:szCs w:val="24"/>
+        </w:rPr>
+      </w:pPr>
+    </w:p>
+    <w:p>
+      <w:pPr>
+        <w:rPr>
           <w:b/>
-          <w:sz w:val="32"/>
-          <w:szCs w:val="32"/>
-        </w:rPr>
-      </w:pPr>
+          <w:sz w:val="24"/>
+          <w:szCs w:val="24"/>
+        </w:rPr>
+      </w:pPr>
+      <w:r>
+        <w:rPr>
+          <w:b/>
+          <w:sz w:val="24"/>
+          <w:szCs w:val="24"/>
+        </w:rPr>
+        <w:t>Complexity Analysis:</w:t>
+      </w:r>
+    </w:p>
+    <w:p>
+      <w:pPr>
+        <w:rPr>
+          <w:sz w:val="24"/>
+          <w:szCs w:val="24"/>
+        </w:rPr>
+      </w:pPr>
+      <w:r>
+        <w:rPr>
+          <w:sz w:val="24"/>
+          <w:szCs w:val="24"/>
+        </w:rPr>
+        <w:t xml:space="preserve">How much </w:t>
+      </w:r>
+      <w:r>
+        <w:rPr>
+          <w:color w:val="9CC2E5" w:themeColor="accent1" w:themeTint="99"/>
+          <w:sz w:val="24"/>
+          <w:szCs w:val="24"/>
+          <w:u w:val="single"/>
+        </w:rPr>
+        <w:t>time</w:t>
+      </w:r>
+      <w:r>
+        <w:rPr>
+          <w:color w:val="9CC2E5" w:themeColor="accent1" w:themeTint="99"/>
+          <w:sz w:val="24"/>
+          <w:szCs w:val="24"/>
+        </w:rPr>
+        <w:t xml:space="preserve"> </w:t>
+      </w:r>
+      <w:r>
+        <w:rPr>
+          <w:sz w:val="24"/>
+          <w:szCs w:val="24"/>
+        </w:rPr>
+        <w:t>does this algorithm need to finish?</w:t>
+      </w:r>
+    </w:p>
+    <w:p>
+      <w:pPr>
+        <w:rPr>
+          <w:sz w:val="24"/>
+          <w:szCs w:val="24"/>
+        </w:rPr>
+      </w:pPr>
+      <w:r>
+        <w:rPr>
+          <w:sz w:val="24"/>
+          <w:szCs w:val="24"/>
+        </w:rPr>
+        <w:t xml:space="preserve">How much </w:t>
+      </w:r>
+      <w:r>
+        <w:rPr>
+          <w:color w:val="9CC2E5" w:themeColor="accent1" w:themeTint="99"/>
+          <w:sz w:val="24"/>
+          <w:szCs w:val="24"/>
+          <w:u w:val="single"/>
+        </w:rPr>
+        <w:t>space</w:t>
+      </w:r>
+      <w:r>
+        <w:rPr>
+          <w:color w:val="9CC2E5" w:themeColor="accent1" w:themeTint="99"/>
+          <w:sz w:val="24"/>
+          <w:szCs w:val="24"/>
+        </w:rPr>
+        <w:t xml:space="preserve"> </w:t>
+      </w:r>
+      <w:r>
+        <w:rPr>
+          <w:sz w:val="24"/>
+          <w:szCs w:val="24"/>
+        </w:rPr>
+        <w:t>does this algorithm need for its computation?</w:t>
+      </w:r>
+    </w:p>
+    <w:p>
+      <w:pPr>
+        <w:rPr>
+          <w:b/>
+          <w:sz w:val="24"/>
+          <w:szCs w:val="24"/>
+        </w:rPr>
+      </w:pPr>
+    </w:p>
+    <w:p>
+      <w:pPr>
+        <w:rPr>
+          <w:b/>
+          <w:sz w:val="24"/>
+          <w:szCs w:val="24"/>
+        </w:rPr>
+      </w:pPr>
+      <w:r>
+        <w:rPr>
+          <w:b/>
+          <w:sz w:val="24"/>
+          <w:szCs w:val="24"/>
+        </w:rPr>
+        <w:t>Big-O Notation:</w:t>
+      </w:r>
+    </w:p>
+    <w:p>
+      <w:pPr>
+        <w:rPr>
+          <w:sz w:val="24"/>
+          <w:szCs w:val="24"/>
+        </w:rPr>
+      </w:pPr>
+      <w:r>
+        <w:rPr>
+          <w:sz w:val="24"/>
+          <w:szCs w:val="24"/>
+        </w:rPr>
+        <w:t xml:space="preserve">Gives </w:t>
+      </w:r>
+      <w:r>
+        <w:rPr>
+          <w:sz w:val="24"/>
+          <w:szCs w:val="24"/>
+        </w:rPr>
+        <w:t>a measurement</w:t>
+      </w:r>
+      <w:r>
+        <w:rPr>
+          <w:sz w:val="24"/>
+          <w:szCs w:val="24"/>
+        </w:rPr>
+        <w:t xml:space="preserve"> of the </w:t>
+      </w:r>
+      <w:r>
+        <w:rPr>
+          <w:sz w:val="24"/>
+          <w:szCs w:val="24"/>
+        </w:rPr>
+        <w:t xml:space="preserve">complexity of the algorism’s worst case scenario. EG trying to find a number by checking each number in a list, and target number is at the very end of the list. </w:t>
+      </w:r>
+    </w:p>
+    <w:p>
+      <w:pPr>
+        <w:rPr>
+          <w:sz w:val="24"/>
+          <w:szCs w:val="24"/>
+        </w:rPr>
+      </w:pPr>
+    </w:p>
+    <w:p>
+      <w:pPr>
+        <w:rPr>
+          <w:sz w:val="24"/>
+          <w:szCs w:val="24"/>
+        </w:rPr>
+      </w:pPr>
+      <w:r>
+        <w:rPr>
+          <w:sz w:val="24"/>
+          <w:szCs w:val="24"/>
+        </w:rPr>
+        <w:t>O = represents the upper bound of asymptotic complexity.</w:t>
+      </w:r>
+    </w:p>
+    <w:p>
+      <w:pPr>
+        <w:rPr>
+          <w:sz w:val="24"/>
+          <w:szCs w:val="24"/>
+        </w:rPr>
+      </w:pPr>
+      <w:r>
+        <w:rPr>
+          <w:sz w:val="24"/>
+          <w:szCs w:val="24"/>
+        </w:rPr>
+        <w:t>N = The size of the input.</w:t>
+      </w:r>
+    </w:p>
+    <w:p>
+      <w:pPr>
+        <w:rPr>
+          <w:sz w:val="24"/>
+          <w:szCs w:val="24"/>
+        </w:rPr>
+      </w:pPr>
+    </w:p>
+    <w:p>
+      <w:pPr>
+        <w:rPr>
+          <w:sz w:val="24"/>
+          <w:szCs w:val="24"/>
+        </w:rPr>
+      </w:pPr>
+      <w:r>
+        <w:rPr>
+          <w:sz w:val="24"/>
+          <w:szCs w:val="24"/>
+        </w:rPr>
+        <w:t>Complexities o</w:t>
+      </w:r>
+      <w:r>
+        <w:rPr>
+          <w:sz w:val="24"/>
+          <w:szCs w:val="24"/>
+        </w:rPr>
+        <w:t>rdered from smallest to largest:</w:t>
+      </w:r>
+    </w:p>
+    <w:p>
+      <w:pPr>
+        <w:rPr>
+          <w:sz w:val="24"/>
+          <w:szCs w:val="24"/>
+        </w:rPr>
+      </w:pPr>
+    </w:p>
+    <w:p>
+      <w:pPr>
+        <w:pStyle w:val="ListParagraph"/>
+        <w:numPr>
+          <w:ilvl w:val="0"/>
+          <w:numId w:val="1"/>
+        </w:numPr>
+        <w:rPr>
+          <w:sz w:val="24"/>
+          <w:szCs w:val="24"/>
+        </w:rPr>
+      </w:pPr>
+      <w:r>
+        <w:rPr>
+          <w:sz w:val="24"/>
+          <w:szCs w:val="24"/>
+        </w:rPr>
+        <w:t>Constant Time: 0(1)</w:t>
+      </w:r>
+    </w:p>
+    <w:p>
+      <w:pPr>
+        <w:pStyle w:val="ListParagraph"/>
+        <w:numPr>
+          <w:ilvl w:val="0"/>
+          <w:numId w:val="1"/>
+        </w:numPr>
+        <w:rPr>
+          <w:sz w:val="24"/>
+          <w:szCs w:val="24"/>
+        </w:rPr>
+      </w:pPr>
+      <w:r>
+        <w:rPr>
+          <w:sz w:val="24"/>
+          <w:szCs w:val="24"/>
+        </w:rPr>
+        <w:t>Logarithmic Time: 0(log(n))</w:t>
+      </w:r>
+    </w:p>
+    <w:p>
+      <w:pPr>
+        <w:pStyle w:val="ListParagraph"/>
+        <w:numPr>
+          <w:ilvl w:val="0"/>
+          <w:numId w:val="1"/>
+        </w:numPr>
+        <w:rPr>
+          <w:sz w:val="24"/>
+          <w:szCs w:val="24"/>
+        </w:rPr>
+      </w:pPr>
+      <w:r>
+        <w:rPr>
+          <w:sz w:val="24"/>
+          <w:szCs w:val="24"/>
+        </w:rPr>
+        <w:t>Linear Time: 0(n)</w:t>
+      </w:r>
+    </w:p>
+    <w:p>
+      <w:pPr>
+        <w:pStyle w:val="ListParagraph"/>
+        <w:numPr>
+          <w:ilvl w:val="0"/>
+          <w:numId w:val="1"/>
+        </w:numPr>
+        <w:rPr>
+          <w:sz w:val="24"/>
+          <w:szCs w:val="24"/>
+        </w:rPr>
+      </w:pPr>
+      <w:proofErr w:type="spellStart"/>
+      <w:r>
+        <w:rPr>
+          <w:sz w:val="24"/>
+          <w:szCs w:val="24"/>
+        </w:rPr>
+        <w:t>Linearithmic</w:t>
+      </w:r>
+      <w:proofErr w:type="spellEnd"/>
+      <w:r>
+        <w:rPr>
+          <w:sz w:val="24"/>
+          <w:szCs w:val="24"/>
+        </w:rPr>
+        <w:t xml:space="preserve"> Time: 0(</w:t>
+      </w:r>
+      <w:proofErr w:type="spellStart"/>
+      <w:r>
+        <w:rPr>
+          <w:sz w:val="24"/>
+          <w:szCs w:val="24"/>
+        </w:rPr>
+        <w:t>nlog</w:t>
+      </w:r>
+      <w:proofErr w:type="spellEnd"/>
+      <w:r>
+        <w:rPr>
+          <w:sz w:val="24"/>
+          <w:szCs w:val="24"/>
+        </w:rPr>
+        <w:t>(n))</w:t>
+      </w:r>
+    </w:p>
+    <w:p>
+      <w:pPr>
+        <w:pStyle w:val="ListParagraph"/>
+        <w:numPr>
+          <w:ilvl w:val="0"/>
+          <w:numId w:val="1"/>
+        </w:numPr>
+        <w:rPr>
+          <w:sz w:val="24"/>
+          <w:szCs w:val="24"/>
+        </w:rPr>
+      </w:pPr>
+      <w:r>
+        <w:rPr>
+          <w:sz w:val="24"/>
+          <w:szCs w:val="24"/>
+        </w:rPr>
+        <w:t>Quadratic Time: 0(n</w:t>
+      </w:r>
+      <w:r>
+        <w:rPr>
+          <w:sz w:val="24"/>
+          <w:szCs w:val="24"/>
+          <w:vertAlign w:val="superscript"/>
+        </w:rPr>
+        <w:t>2</w:t>
+      </w:r>
+      <w:r>
+        <w:rPr>
+          <w:sz w:val="24"/>
+          <w:szCs w:val="24"/>
+        </w:rPr>
+        <w:t>)</w:t>
+      </w:r>
+    </w:p>
+    <w:p>
+      <w:pPr>
+        <w:pStyle w:val="ListParagraph"/>
+        <w:numPr>
+          <w:ilvl w:val="0"/>
+          <w:numId w:val="1"/>
+        </w:numPr>
+        <w:rPr>
+          <w:sz w:val="24"/>
+          <w:szCs w:val="24"/>
+        </w:rPr>
+      </w:pPr>
+      <w:r>
+        <w:rPr>
+          <w:sz w:val="24"/>
+          <w:szCs w:val="24"/>
+        </w:rPr>
+        <w:t>Cubic Time: 0(n</w:t>
+      </w:r>
+      <w:r>
+        <w:rPr>
+          <w:sz w:val="24"/>
+          <w:szCs w:val="24"/>
+          <w:vertAlign w:val="superscript"/>
+        </w:rPr>
+        <w:t>3</w:t>
+      </w:r>
+      <w:r>
+        <w:rPr>
+          <w:sz w:val="24"/>
+          <w:szCs w:val="24"/>
+        </w:rPr>
+        <w:t>)</w:t>
+      </w:r>
+    </w:p>
+    <w:p>
+      <w:pPr>
+        <w:pStyle w:val="ListParagraph"/>
+        <w:numPr>
+          <w:ilvl w:val="0"/>
+          <w:numId w:val="1"/>
+        </w:numPr>
+        <w:rPr>
+          <w:sz w:val="24"/>
+          <w:szCs w:val="24"/>
+        </w:rPr>
+      </w:pPr>
+      <w:r>
+        <w:rPr>
+          <w:sz w:val="24"/>
+          <w:szCs w:val="24"/>
+        </w:rPr>
+        <w:t>Exponential Time: 0(</w:t>
+      </w:r>
+      <w:proofErr w:type="spellStart"/>
+      <w:r>
+        <w:rPr>
+          <w:sz w:val="24"/>
+          <w:szCs w:val="24"/>
+        </w:rPr>
+        <w:t>b</w:t>
+      </w:r>
+      <w:r>
+        <w:rPr>
+          <w:sz w:val="24"/>
+          <w:szCs w:val="24"/>
+          <w:vertAlign w:val="superscript"/>
+        </w:rPr>
+        <w:t>n</w:t>
+      </w:r>
+      <w:proofErr w:type="spellEnd"/>
+      <w:r>
+        <w:rPr>
+          <w:sz w:val="24"/>
+          <w:szCs w:val="24"/>
+        </w:rPr>
+        <w:t>), b &gt; 1</w:t>
+      </w:r>
+    </w:p>
+    <w:p>
+      <w:pPr>
+        <w:pStyle w:val="ListParagraph"/>
+        <w:numPr>
+          <w:ilvl w:val="0"/>
+          <w:numId w:val="1"/>
+        </w:numPr>
+        <w:rPr>
+          <w:sz w:val="24"/>
+          <w:szCs w:val="24"/>
+        </w:rPr>
+      </w:pPr>
+      <w:r>
+        <w:rPr>
+          <w:sz w:val="24"/>
+          <w:szCs w:val="24"/>
+        </w:rPr>
+        <w:t>Factorial Time: 0(n!)</w:t>
+      </w:r>
+      <w:r>
+        <w:rPr>
+          <w:sz w:val="24"/>
+          <w:szCs w:val="24"/>
+        </w:rPr>
+        <w:br/>
+      </w:r>
+    </w:p>
+    <w:p>
+      <w:pPr>
+        <w:rPr>
+          <w:sz w:val="24"/>
+          <w:szCs w:val="24"/>
+        </w:rPr>
+      </w:pPr>
+      <w:r>
+        <w:rPr>
+          <w:sz w:val="24"/>
+          <w:szCs w:val="24"/>
+        </w:rPr>
+        <w:t>Another explanation here:</w:t>
+      </w:r>
+      <w:r>
+        <w:rPr>
+          <w:sz w:val="24"/>
+          <w:szCs w:val="24"/>
+        </w:rPr>
+        <w:br/>
+      </w:r>
+      <w:r>
+        <w:rPr>
+          <w:sz w:val="24"/>
+          <w:szCs w:val="24"/>
+        </w:rPr>
+        <w:br/>
+      </w:r>
+      <w:r>
+        <w:rPr>
+          <w:sz w:val="24"/>
+          <w:szCs w:val="24"/>
+        </w:rPr>
+        <w:t>Big O notation seeks to describe the </w:t>
+      </w:r>
+      <w:r>
+        <w:rPr>
+          <w:i/>
+          <w:iCs/>
+          <w:sz w:val="24"/>
+          <w:szCs w:val="24"/>
+        </w:rPr>
+        <w:t>relative complexity</w:t>
+      </w:r>
+      <w:r>
+        <w:rPr>
+          <w:sz w:val="24"/>
+          <w:szCs w:val="24"/>
+        </w:rPr>
+        <w:t> of an algorithm by reducing the growth rate to the key factors when the key factor tends towards infinity. For this reason, you will often hear the phrase </w:t>
+      </w:r>
+      <w:r>
+        <w:rPr>
+          <w:i/>
+          <w:iCs/>
+          <w:sz w:val="24"/>
+          <w:szCs w:val="24"/>
+        </w:rPr>
+        <w:t>asymptotic complexity</w:t>
+      </w:r>
+      <w:r>
+        <w:rPr>
+          <w:sz w:val="24"/>
+          <w:szCs w:val="24"/>
+        </w:rPr>
+        <w:t>. In doing so, all other factors are ignored. It is a </w:t>
+      </w:r>
+      <w:r>
+        <w:rPr>
+          <w:b/>
+          <w:bCs/>
+          <w:sz w:val="24"/>
+          <w:szCs w:val="24"/>
+        </w:rPr>
+        <w:t>relative representation of complexity</w:t>
+      </w:r>
+      <w:r>
+        <w:rPr>
+          <w:sz w:val="24"/>
+          <w:szCs w:val="24"/>
+        </w:rPr>
+        <w:t>.</w:t>
+      </w:r>
+    </w:p>
+    <w:p>
+      <w:pPr>
+        <w:rPr>
+          <w:sz w:val="24"/>
+          <w:szCs w:val="24"/>
+        </w:rPr>
+      </w:pPr>
+      <w:hyperlink r:id="rId5" w:history="1">
+        <w:r>
+          <w:rPr>
+            <w:rStyle w:val="Hyperlink"/>
+          </w:rPr>
+          <w:t>http://www.cforcoding.com/2009/07/plain-english-explanation-of-big-o.html</w:t>
+        </w:r>
+      </w:hyperlink>
+      <w:r>
+        <w:rPr>
+          <w:sz w:val="24"/>
+          <w:szCs w:val="24"/>
+        </w:rPr>
+        <w:br w:type="page"/>
+      </w:r>
+    </w:p>
+    <w:p>
+      <w:pPr>
+        <w:rPr>
+          <w:b/>
+          <w:sz w:val="24"/>
+          <w:szCs w:val="24"/>
+        </w:rPr>
+      </w:pPr>
+      <w:r>
+        <w:rPr>
+          <w:b/>
+          <w:sz w:val="24"/>
+          <w:szCs w:val="24"/>
+        </w:rPr>
+        <w:lastRenderedPageBreak/>
+        <w:t xml:space="preserve">Big-O </w:t>
+      </w:r>
+      <w:r>
+        <w:rPr>
+          <w:b/>
+          <w:sz w:val="24"/>
+          <w:szCs w:val="24"/>
+        </w:rPr>
+        <w:t>Examples</w:t>
+      </w:r>
+      <w:r>
+        <w:rPr>
+          <w:b/>
+          <w:sz w:val="24"/>
+          <w:szCs w:val="24"/>
+        </w:rPr>
+        <w:t>:</w:t>
+      </w:r>
+    </w:p>
+    <w:p>
+      <w:pPr>
+        <w:rPr>
+          <w:sz w:val="24"/>
+          <w:szCs w:val="24"/>
+          <w:u w:val="single"/>
+        </w:rPr>
+      </w:pPr>
+    </w:p>
+    <w:p>
+      <w:pPr>
+        <w:rPr>
+          <w:sz w:val="24"/>
+          <w:szCs w:val="24"/>
+          <w:u w:val="single"/>
+        </w:rPr>
+      </w:pPr>
+      <w:r>
+        <w:rPr>
+          <w:sz w:val="24"/>
+          <w:szCs w:val="24"/>
+          <w:u w:val="single"/>
+        </w:rPr>
+        <w:t>Constant Time</w:t>
+      </w:r>
+    </w:p>
+    <w:p>
+      <w:pPr>
+        <w:rPr>
+          <w:sz w:val="24"/>
+          <w:szCs w:val="24"/>
+        </w:rPr>
+      </w:pPr>
+      <w:r>
+        <w:rPr>
+          <w:sz w:val="24"/>
+          <w:szCs w:val="24"/>
+        </w:rPr>
+        <w:t xml:space="preserve">The following run in </w:t>
+      </w:r>
+      <w:r>
+        <w:rPr>
+          <w:sz w:val="24"/>
+          <w:szCs w:val="24"/>
+          <w:u w:val="single"/>
+        </w:rPr>
+        <w:t>constant</w:t>
+      </w:r>
+      <w:r>
+        <w:rPr>
+          <w:sz w:val="24"/>
+          <w:szCs w:val="24"/>
+        </w:rPr>
+        <w:t xml:space="preserve"> time 0(1)</w:t>
+      </w:r>
+      <w:r>
+        <w:rPr>
+          <w:sz w:val="24"/>
+          <w:szCs w:val="24"/>
+        </w:rPr>
+        <w:t>. Because they don’t depend on n (size of the input) at all.</w:t>
+      </w:r>
+    </w:p>
+    <w:p>
+      <w:pPr>
+        <w:rPr>
+          <w:sz w:val="24"/>
+          <w:szCs w:val="24"/>
+        </w:rPr>
+      </w:pPr>
+      <w:r>
+        <w:rPr>
+          <w:sz w:val="24"/>
+          <w:szCs w:val="24"/>
+        </w:rPr>
+        <w:t>Example1:</w:t>
+      </w:r>
+    </w:p>
+    <w:p>
+      <w:pPr>
+        <w:rPr>
+          <w:sz w:val="24"/>
+          <w:szCs w:val="24"/>
+        </w:rPr>
+      </w:pPr>
+      <w:r>
+        <w:rPr>
+          <w:sz w:val="24"/>
+          <w:szCs w:val="24"/>
+        </w:rPr>
+        <w:t xml:space="preserve">a = 1, </w:t>
+      </w:r>
+      <w:r>
+        <w:rPr>
+          <w:sz w:val="24"/>
+          <w:szCs w:val="24"/>
+        </w:rPr>
+        <w:t>b =2;</w:t>
+      </w:r>
+    </w:p>
+    <w:p>
+      <w:pPr>
+        <w:rPr>
+          <w:sz w:val="24"/>
+          <w:szCs w:val="24"/>
+        </w:rPr>
+      </w:pPr>
+      <w:r>
+        <w:rPr>
+          <w:sz w:val="24"/>
+          <w:szCs w:val="24"/>
+        </w:rPr>
+        <w:t xml:space="preserve"> c = a+ b*5;</w:t>
+      </w:r>
+    </w:p>
+    <w:p>
+      <w:pPr>
+        <w:rPr>
+          <w:sz w:val="24"/>
+          <w:szCs w:val="24"/>
+        </w:rPr>
+      </w:pPr>
+      <w:r>
+        <w:rPr>
+          <w:sz w:val="24"/>
+          <w:szCs w:val="24"/>
+        </w:rPr>
+        <w:t xml:space="preserve">Doing a mathematical formula is </w:t>
+      </w:r>
+      <w:r>
+        <w:rPr>
+          <w:sz w:val="24"/>
+          <w:szCs w:val="24"/>
+        </w:rPr>
+        <w:t xml:space="preserve">run </w:t>
+      </w:r>
+      <w:r>
+        <w:rPr>
+          <w:sz w:val="24"/>
+          <w:szCs w:val="24"/>
+        </w:rPr>
+        <w:t xml:space="preserve">in </w:t>
+      </w:r>
+      <w:r>
+        <w:rPr>
+          <w:sz w:val="24"/>
+          <w:szCs w:val="24"/>
+        </w:rPr>
+        <w:t xml:space="preserve">a </w:t>
+      </w:r>
+      <w:r>
+        <w:rPr>
+          <w:sz w:val="24"/>
+          <w:szCs w:val="24"/>
+        </w:rPr>
+        <w:t xml:space="preserve">constant </w:t>
+      </w:r>
+      <w:r>
+        <w:rPr>
+          <w:sz w:val="24"/>
+          <w:szCs w:val="24"/>
+        </w:rPr>
+        <w:t xml:space="preserve">amount of </w:t>
+      </w:r>
+      <w:r>
+        <w:rPr>
+          <w:sz w:val="24"/>
+          <w:szCs w:val="24"/>
+        </w:rPr>
+        <w:t>time.</w:t>
+      </w:r>
+    </w:p>
+    <w:p>
+      <w:pPr>
+        <w:rPr>
+          <w:sz w:val="24"/>
+          <w:szCs w:val="24"/>
+        </w:rPr>
+      </w:pPr>
+      <w:r>
+        <w:rPr>
+          <w:sz w:val="24"/>
+          <w:szCs w:val="24"/>
+        </w:rPr>
+        <w:t>--------------------------------</w:t>
+      </w:r>
+    </w:p>
+    <w:p>
+      <w:pPr>
+        <w:rPr>
+          <w:sz w:val="24"/>
+          <w:szCs w:val="24"/>
+        </w:rPr>
+      </w:pPr>
+      <w:r>
+        <w:rPr>
+          <w:sz w:val="24"/>
+          <w:szCs w:val="24"/>
+        </w:rPr>
+        <w:t>Example2</w:t>
+      </w:r>
+      <w:r>
+        <w:rPr>
+          <w:sz w:val="24"/>
+          <w:szCs w:val="24"/>
+        </w:rPr>
+        <w:t>:</w:t>
+      </w:r>
+    </w:p>
+    <w:p>
+      <w:pPr>
+        <w:rPr>
+          <w:sz w:val="24"/>
+          <w:szCs w:val="24"/>
+        </w:rPr>
+      </w:pPr>
+      <w:proofErr w:type="spellStart"/>
+      <w:r>
+        <w:rPr>
+          <w:sz w:val="24"/>
+          <w:szCs w:val="24"/>
+        </w:rPr>
+        <w:t>i</w:t>
+      </w:r>
+      <w:proofErr w:type="spellEnd"/>
+      <w:r>
+        <w:rPr>
+          <w:sz w:val="24"/>
+          <w:szCs w:val="24"/>
+        </w:rPr>
+        <w:t xml:space="preserve"> = 0;</w:t>
+      </w:r>
+    </w:p>
+    <w:p>
+      <w:pPr>
+        <w:rPr>
+          <w:sz w:val="24"/>
+          <w:szCs w:val="24"/>
+        </w:rPr>
+      </w:pPr>
+      <w:r>
+        <w:rPr>
+          <w:sz w:val="24"/>
+          <w:szCs w:val="24"/>
+        </w:rPr>
+        <w:t>while (</w:t>
+      </w:r>
+      <w:proofErr w:type="spellStart"/>
+      <w:r>
+        <w:rPr>
+          <w:sz w:val="24"/>
+          <w:szCs w:val="24"/>
+        </w:rPr>
+        <w:t>i</w:t>
+      </w:r>
+      <w:proofErr w:type="spellEnd"/>
+      <w:r>
+        <w:rPr>
+          <w:sz w:val="24"/>
+          <w:szCs w:val="24"/>
+        </w:rPr>
+        <w:t xml:space="preserve"> &lt; </w:t>
+      </w:r>
+      <w:proofErr w:type="gramStart"/>
+      <w:r>
+        <w:rPr>
+          <w:sz w:val="24"/>
+          <w:szCs w:val="24"/>
+        </w:rPr>
+        <w:t>11){</w:t>
+      </w:r>
+      <w:proofErr w:type="gramEnd"/>
+    </w:p>
+    <w:p>
+      <w:pPr>
+        <w:rPr>
+          <w:sz w:val="24"/>
+          <w:szCs w:val="24"/>
+        </w:rPr>
+      </w:pPr>
+      <w:proofErr w:type="spellStart"/>
+      <w:r>
+        <w:rPr>
+          <w:sz w:val="24"/>
+          <w:szCs w:val="24"/>
+        </w:rPr>
+        <w:t>i</w:t>
+      </w:r>
+      <w:proofErr w:type="spellEnd"/>
+      <w:r>
+        <w:rPr>
+          <w:sz w:val="24"/>
+          <w:szCs w:val="24"/>
+        </w:rPr>
+        <w:t>++;</w:t>
+      </w:r>
+    </w:p>
+    <w:p>
+      <w:pPr>
+        <w:rPr>
+          <w:sz w:val="24"/>
+          <w:szCs w:val="24"/>
+        </w:rPr>
+      </w:pPr>
+      <w:r>
+        <w:rPr>
+          <w:sz w:val="24"/>
+          <w:szCs w:val="24"/>
+        </w:rPr>
+        <w:t>}</w:t>
+      </w:r>
+    </w:p>
+    <w:p>
+      <w:pPr>
+        <w:rPr>
+          <w:sz w:val="24"/>
+          <w:szCs w:val="24"/>
+        </w:rPr>
+      </w:pPr>
+      <w:r>
+        <w:rPr>
+          <w:sz w:val="24"/>
+          <w:szCs w:val="24"/>
+        </w:rPr>
+        <w:t xml:space="preserve">This loop doesn’t depend on n, </w:t>
+      </w:r>
+      <w:r>
+        <w:rPr>
+          <w:sz w:val="24"/>
+          <w:szCs w:val="24"/>
+        </w:rPr>
+        <w:t xml:space="preserve">so </w:t>
+      </w:r>
+      <w:r>
+        <w:rPr>
+          <w:sz w:val="24"/>
+          <w:szCs w:val="24"/>
+        </w:rPr>
+        <w:t>is run in a constant amount of time.</w:t>
+      </w:r>
+    </w:p>
+    <w:p>
+      <w:pPr>
+        <w:rPr>
+          <w:sz w:val="24"/>
+          <w:szCs w:val="24"/>
+        </w:rPr>
+      </w:pPr>
+      <w:r>
+        <w:rPr>
+          <w:sz w:val="24"/>
+          <w:szCs w:val="24"/>
+        </w:rPr>
+        <w:t>IE as the input size gets larger, this loop will still run in the same amount of time.</w:t>
+      </w:r>
+    </w:p>
+    <w:p>
+      <w:pPr>
+        <w:rPr>
+          <w:sz w:val="24"/>
+          <w:szCs w:val="24"/>
+        </w:rPr>
+      </w:pPr>
+    </w:p>
+    <w:p>
+      <w:pPr>
+        <w:rPr>
+          <w:sz w:val="24"/>
+          <w:szCs w:val="24"/>
+        </w:rPr>
+      </w:pPr>
+      <w:r>
+        <w:rPr>
+          <w:sz w:val="24"/>
+          <w:szCs w:val="24"/>
+        </w:rPr>
+        <w:br w:type="page"/>
+      </w:r>
+    </w:p>
+    <w:p>
+      <w:pPr>
+        <w:rPr>
+          <w:sz w:val="24"/>
+          <w:szCs w:val="24"/>
+          <w:u w:val="single"/>
+        </w:rPr>
+      </w:pPr>
+      <w:r>
+        <w:rPr>
+          <w:sz w:val="24"/>
+          <w:szCs w:val="24"/>
+          <w:u w:val="single"/>
+        </w:rPr>
+        <w:lastRenderedPageBreak/>
+        <w:t>Linear</w:t>
+      </w:r>
+      <w:r>
+        <w:rPr>
+          <w:sz w:val="24"/>
+          <w:szCs w:val="24"/>
+          <w:u w:val="single"/>
+        </w:rPr>
+        <w:t xml:space="preserve"> Time</w:t>
+      </w:r>
+    </w:p>
+    <w:p>
+      <w:pPr>
+        <w:rPr>
+          <w:sz w:val="24"/>
+          <w:szCs w:val="24"/>
+        </w:rPr>
+      </w:pPr>
+      <w:r>
+        <w:rPr>
+          <w:sz w:val="24"/>
+          <w:szCs w:val="24"/>
+        </w:rPr>
+        <w:t>The following run in Linear Time O(n)</w:t>
+      </w:r>
+      <w:r>
+        <w:rPr>
+          <w:sz w:val="24"/>
+          <w:szCs w:val="24"/>
+        </w:rPr>
+        <w:t>. With respect to the input size n.</w:t>
+      </w:r>
+      <w:r>
+        <w:rPr>
+          <w:sz w:val="24"/>
+          <w:szCs w:val="24"/>
+        </w:rPr>
+        <w:t xml:space="preserve"> </w:t>
+      </w:r>
+    </w:p>
+    <w:p>
+      <w:pPr>
+        <w:rPr>
+          <w:sz w:val="24"/>
+          <w:szCs w:val="24"/>
+          <w:u w:val="single"/>
+        </w:rPr>
+      </w:pPr>
+      <w:r>
+        <w:rPr>
+          <w:sz w:val="24"/>
+          <w:szCs w:val="24"/>
+          <w:u w:val="single"/>
+        </w:rPr>
+        <w:t xml:space="preserve">Because we do a </w:t>
+      </w:r>
+      <w:r>
+        <w:rPr>
+          <w:b/>
+          <w:sz w:val="24"/>
+          <w:szCs w:val="24"/>
+          <w:u w:val="single"/>
+        </w:rPr>
+        <w:t>constant</w:t>
+      </w:r>
+      <w:r>
+        <w:rPr>
+          <w:sz w:val="24"/>
+          <w:szCs w:val="24"/>
+          <w:u w:val="single"/>
+        </w:rPr>
+        <w:t xml:space="preserve"> amount of work, </w:t>
+      </w:r>
+      <w:r>
+        <w:rPr>
+          <w:b/>
+          <w:sz w:val="24"/>
+          <w:szCs w:val="24"/>
+          <w:u w:val="single"/>
+        </w:rPr>
+        <w:t>n times</w:t>
+      </w:r>
+      <w:r>
+        <w:rPr>
+          <w:sz w:val="24"/>
+          <w:szCs w:val="24"/>
+          <w:u w:val="single"/>
+        </w:rPr>
+        <w:t xml:space="preserve">. </w:t>
+      </w:r>
+    </w:p>
+    <w:p>
+      <w:pPr>
+        <w:rPr>
+          <w:sz w:val="24"/>
+          <w:szCs w:val="24"/>
+        </w:rPr>
+      </w:pPr>
+    </w:p>
+    <w:p>
+      <w:pPr>
+        <w:rPr>
+          <w:sz w:val="24"/>
+          <w:szCs w:val="24"/>
+        </w:rPr>
+      </w:pPr>
+      <w:r>
+        <w:rPr>
+          <w:sz w:val="24"/>
+          <w:szCs w:val="24"/>
+        </w:rPr>
+        <w:t>Example1:</w:t>
+      </w:r>
+    </w:p>
+    <w:p>
+      <w:pPr>
+        <w:rPr>
+          <w:sz w:val="24"/>
+          <w:szCs w:val="24"/>
+        </w:rPr>
+      </w:pPr>
+      <w:proofErr w:type="spellStart"/>
+      <w:r>
+        <w:rPr>
+          <w:sz w:val="24"/>
+          <w:szCs w:val="24"/>
+        </w:rPr>
+        <w:t>i</w:t>
+      </w:r>
+      <w:proofErr w:type="spellEnd"/>
+      <w:r>
+        <w:rPr>
+          <w:sz w:val="24"/>
+          <w:szCs w:val="24"/>
+        </w:rPr>
+        <w:t>= 0;</w:t>
+      </w:r>
+    </w:p>
+    <w:p>
+      <w:pPr>
+        <w:rPr>
+          <w:sz w:val="24"/>
+          <w:szCs w:val="24"/>
+        </w:rPr>
+      </w:pPr>
+      <w:proofErr w:type="gramStart"/>
+      <w:r>
+        <w:rPr>
+          <w:sz w:val="24"/>
+          <w:szCs w:val="24"/>
+        </w:rPr>
+        <w:t>While(</w:t>
+      </w:r>
+      <w:proofErr w:type="spellStart"/>
+      <w:proofErr w:type="gramEnd"/>
+      <w:r>
+        <w:rPr>
+          <w:sz w:val="24"/>
+          <w:szCs w:val="24"/>
+        </w:rPr>
+        <w:t>i</w:t>
+      </w:r>
+      <w:proofErr w:type="spellEnd"/>
+      <w:r>
+        <w:rPr>
+          <w:sz w:val="24"/>
+          <w:szCs w:val="24"/>
+        </w:rPr>
+        <w:t xml:space="preserve">&lt; </w:t>
+      </w:r>
+      <w:r>
+        <w:rPr>
+          <w:b/>
+          <w:sz w:val="24"/>
+          <w:szCs w:val="24"/>
+        </w:rPr>
+        <w:t>n</w:t>
+      </w:r>
+      <w:r>
+        <w:rPr>
+          <w:sz w:val="24"/>
+          <w:szCs w:val="24"/>
+        </w:rPr>
+        <w:t>){</w:t>
+      </w:r>
+    </w:p>
+    <w:p>
+      <w:pPr>
+        <w:rPr>
+          <w:sz w:val="24"/>
+          <w:szCs w:val="24"/>
+        </w:rPr>
+      </w:pPr>
+      <w:r>
+        <w:rPr>
+          <w:sz w:val="24"/>
+          <w:szCs w:val="24"/>
+        </w:rPr>
+        <w:tab/>
+      </w:r>
+      <w:proofErr w:type="spellStart"/>
+      <w:r>
+        <w:rPr>
+          <w:sz w:val="24"/>
+          <w:szCs w:val="24"/>
+        </w:rPr>
+        <w:t>i</w:t>
+      </w:r>
+      <w:proofErr w:type="spellEnd"/>
+      <w:r>
+        <w:rPr>
+          <w:sz w:val="24"/>
+          <w:szCs w:val="24"/>
+        </w:rPr>
+        <w:t>++;</w:t>
+      </w:r>
+    </w:p>
+    <w:p>
+      <w:pPr>
+        <w:rPr>
+          <w:sz w:val="24"/>
+          <w:szCs w:val="24"/>
+        </w:rPr>
+      </w:pPr>
+      <w:r>
+        <w:rPr>
+          <w:sz w:val="24"/>
+          <w:szCs w:val="24"/>
+        </w:rPr>
+        <w:t>}</w:t>
+      </w:r>
+    </w:p>
+    <w:p>
+      <w:pPr>
+        <w:rPr>
+          <w:i/>
+          <w:sz w:val="20"/>
+          <w:szCs w:val="20"/>
+        </w:rPr>
+      </w:pPr>
+      <w:r>
+        <w:rPr>
+          <w:i/>
+          <w:sz w:val="20"/>
+          <w:szCs w:val="20"/>
+        </w:rPr>
+        <w:t>F(n) = n</w:t>
+      </w:r>
+    </w:p>
+    <w:p>
+      <w:pPr>
+        <w:rPr>
+          <w:i/>
+          <w:sz w:val="20"/>
+          <w:szCs w:val="20"/>
+        </w:rPr>
+      </w:pPr>
+      <w:r>
+        <w:rPr>
+          <w:i/>
+          <w:sz w:val="20"/>
+          <w:szCs w:val="20"/>
+        </w:rPr>
+        <w:t>O(f(n)) = O(n)</w:t>
+      </w:r>
+    </w:p>
+    <w:p>
+      <w:pPr>
+        <w:rPr>
+          <w:sz w:val="24"/>
+          <w:szCs w:val="24"/>
+        </w:rPr>
+      </w:pPr>
+      <w:r>
+        <w:rPr>
+          <w:sz w:val="24"/>
+          <w:szCs w:val="24"/>
+        </w:rPr>
+        <w:t>--------------------------------</w:t>
+      </w:r>
+    </w:p>
+    <w:p>
+      <w:pPr>
+        <w:rPr>
+          <w:sz w:val="24"/>
+          <w:szCs w:val="24"/>
+        </w:rPr>
+      </w:pPr>
+      <w:r>
+        <w:rPr>
+          <w:sz w:val="24"/>
+          <w:szCs w:val="24"/>
+        </w:rPr>
+        <w:t>Example2:</w:t>
+      </w:r>
+    </w:p>
+    <w:p>
+      <w:pPr>
+        <w:rPr>
+          <w:sz w:val="24"/>
+          <w:szCs w:val="24"/>
+        </w:rPr>
+      </w:pPr>
+      <w:proofErr w:type="spellStart"/>
+      <w:r>
+        <w:rPr>
+          <w:sz w:val="24"/>
+          <w:szCs w:val="24"/>
+        </w:rPr>
+        <w:t>i</w:t>
+      </w:r>
+      <w:proofErr w:type="spellEnd"/>
+      <w:r>
+        <w:rPr>
+          <w:sz w:val="24"/>
+          <w:szCs w:val="24"/>
+        </w:rPr>
+        <w:t xml:space="preserve"> = 0;</w:t>
+      </w:r>
+    </w:p>
+    <w:p>
+      <w:pPr>
+        <w:rPr>
+          <w:sz w:val="24"/>
+          <w:szCs w:val="24"/>
+        </w:rPr>
+      </w:pPr>
+      <w:r>
+        <w:rPr>
+          <w:sz w:val="24"/>
+          <w:szCs w:val="24"/>
+        </w:rPr>
+        <w:t>while (</w:t>
+      </w:r>
+      <w:proofErr w:type="spellStart"/>
+      <w:r>
+        <w:rPr>
+          <w:sz w:val="24"/>
+          <w:szCs w:val="24"/>
+        </w:rPr>
+        <w:t>i</w:t>
+      </w:r>
+      <w:proofErr w:type="spellEnd"/>
+      <w:r>
+        <w:rPr>
+          <w:sz w:val="24"/>
+          <w:szCs w:val="24"/>
+        </w:rPr>
+        <w:t xml:space="preserve"> &lt; </w:t>
+      </w:r>
+      <w:proofErr w:type="gramStart"/>
+      <w:r>
+        <w:rPr>
+          <w:sz w:val="24"/>
+          <w:szCs w:val="24"/>
+        </w:rPr>
+        <w:t>n</w:t>
+      </w:r>
+      <w:r>
+        <w:rPr>
+          <w:sz w:val="24"/>
+          <w:szCs w:val="24"/>
+        </w:rPr>
+        <w:t>){</w:t>
+      </w:r>
+      <w:proofErr w:type="gramEnd"/>
+    </w:p>
+    <w:p>
+      <w:pPr>
+        <w:rPr>
+          <w:sz w:val="24"/>
+          <w:szCs w:val="24"/>
+        </w:rPr>
+      </w:pPr>
+      <w:proofErr w:type="spellStart"/>
+      <w:r>
+        <w:rPr>
+          <w:sz w:val="24"/>
+          <w:szCs w:val="24"/>
+        </w:rPr>
+        <w:t>i</w:t>
+      </w:r>
+      <w:proofErr w:type="spellEnd"/>
+      <w:r>
+        <w:rPr>
+          <w:sz w:val="24"/>
+          <w:szCs w:val="24"/>
+        </w:rPr>
+        <w:t xml:space="preserve"> = </w:t>
+      </w:r>
+      <w:proofErr w:type="spellStart"/>
+      <w:r>
+        <w:rPr>
+          <w:sz w:val="24"/>
+          <w:szCs w:val="24"/>
+        </w:rPr>
+        <w:t>i</w:t>
+      </w:r>
+      <w:proofErr w:type="spellEnd"/>
+      <w:r>
+        <w:rPr>
+          <w:sz w:val="24"/>
+          <w:szCs w:val="24"/>
+        </w:rPr>
+        <w:t xml:space="preserve"> + 3</w:t>
+      </w:r>
+      <w:r>
+        <w:rPr>
+          <w:sz w:val="24"/>
+          <w:szCs w:val="24"/>
+        </w:rPr>
+        <w:t>;</w:t>
+      </w:r>
+    </w:p>
+    <w:p>
+      <w:pPr>
+        <w:rPr>
+          <w:sz w:val="24"/>
+          <w:szCs w:val="24"/>
+        </w:rPr>
+      </w:pPr>
+      <w:r>
+        <w:rPr>
+          <w:sz w:val="24"/>
+          <w:szCs w:val="24"/>
+        </w:rPr>
+        <w:t>}</w:t>
+      </w:r>
+    </w:p>
+    <w:p>
+      <w:pPr>
+        <w:rPr>
+          <w:sz w:val="24"/>
+          <w:szCs w:val="24"/>
+        </w:rPr>
+      </w:pPr>
+      <w:r>
+        <w:rPr>
+          <w:sz w:val="24"/>
+          <w:szCs w:val="24"/>
+        </w:rPr>
+        <w:t xml:space="preserve">Incrementing by 3 means we finish the loop 3 times faster than just incrementing by 1. </w:t>
+      </w:r>
+    </w:p>
+    <w:p>
+      <w:pPr>
+        <w:rPr>
+          <w:sz w:val="24"/>
+          <w:szCs w:val="24"/>
+        </w:rPr>
+      </w:pPr>
+      <w:r>
+        <w:rPr>
+          <w:sz w:val="24"/>
+          <w:szCs w:val="24"/>
+        </w:rPr>
+        <w:t xml:space="preserve">So </w:t>
+      </w:r>
+      <w:r>
+        <w:rPr>
+          <w:i/>
+          <w:sz w:val="24"/>
+          <w:szCs w:val="24"/>
+        </w:rPr>
+        <w:t>f(n) = n/3</w:t>
+      </w:r>
+      <w:r>
+        <w:rPr>
+          <w:sz w:val="24"/>
+          <w:szCs w:val="24"/>
+        </w:rPr>
+        <w:t xml:space="preserve"> instead. </w:t>
+      </w:r>
+    </w:p>
+    <w:p>
+      <w:pPr>
+        <w:rPr>
+          <w:i/>
+          <w:sz w:val="20"/>
+          <w:szCs w:val="20"/>
+        </w:rPr>
+      </w:pPr>
+      <w:r>
+        <w:rPr>
+          <w:i/>
+          <w:sz w:val="20"/>
+          <w:szCs w:val="20"/>
+        </w:rPr>
+        <w:t>F(n) = n</w:t>
+      </w:r>
+      <w:r>
+        <w:rPr>
+          <w:i/>
+          <w:sz w:val="20"/>
+          <w:szCs w:val="20"/>
+        </w:rPr>
+        <w:t>/3</w:t>
+      </w:r>
+    </w:p>
+    <w:p>
+      <w:pPr>
+        <w:rPr>
+          <w:i/>
+          <w:sz w:val="20"/>
+          <w:szCs w:val="20"/>
+        </w:rPr>
+      </w:pPr>
+      <w:r>
+        <w:rPr>
+          <w:i/>
+          <w:sz w:val="20"/>
+          <w:szCs w:val="20"/>
+        </w:rPr>
+        <w:t>O(f(n)) = O(n)</w:t>
+      </w:r>
+    </w:p>
+    <w:p>
+      <w:pPr>
+        <w:rPr>
+          <w:sz w:val="24"/>
+          <w:szCs w:val="24"/>
+        </w:rPr>
+      </w:pPr>
+    </w:p>
+    <w:p>
+      <w:pPr>
+        <w:rPr>
+          <w:sz w:val="24"/>
+          <w:szCs w:val="24"/>
+        </w:rPr>
+      </w:pPr>
+      <w:r>
+        <w:rPr>
+          <w:sz w:val="24"/>
+          <w:szCs w:val="24"/>
+        </w:rPr>
+        <w:br w:type="page"/>
+      </w:r>
+    </w:p>
+    <w:p>
+      <w:pPr>
+        <w:rPr>
+          <w:sz w:val="24"/>
+          <w:szCs w:val="24"/>
+          <w:u w:val="single"/>
+        </w:rPr>
+      </w:pPr>
+      <w:r>
+        <w:rPr>
+          <w:sz w:val="24"/>
+          <w:szCs w:val="24"/>
+          <w:u w:val="single"/>
+        </w:rPr>
+        <w:lastRenderedPageBreak/>
+        <w:t>Quadratic</w:t>
+      </w:r>
+      <w:r>
+        <w:rPr>
+          <w:sz w:val="24"/>
+          <w:szCs w:val="24"/>
+          <w:u w:val="single"/>
+        </w:rPr>
+        <w:t xml:space="preserve"> Time</w:t>
+      </w:r>
+    </w:p>
+    <w:p>
+      <w:pPr>
+        <w:rPr>
+          <w:sz w:val="24"/>
+          <w:szCs w:val="24"/>
+        </w:rPr>
+      </w:pPr>
+      <w:r>
+        <w:rPr>
+          <w:sz w:val="24"/>
+          <w:szCs w:val="24"/>
+        </w:rPr>
+        <w:t>n work,</w:t>
+      </w:r>
+      <w:r>
+        <w:rPr>
+          <w:sz w:val="24"/>
+          <w:szCs w:val="24"/>
+        </w:rPr>
+        <w:t xml:space="preserve"> done n times is n*n = O(n</w:t>
+      </w:r>
+      <w:r>
+        <w:rPr>
+          <w:sz w:val="24"/>
+          <w:szCs w:val="24"/>
+          <w:vertAlign w:val="superscript"/>
+        </w:rPr>
+        <w:t>2</w:t>
+      </w:r>
+      <w:r>
+        <w:rPr>
+          <w:sz w:val="24"/>
+          <w:szCs w:val="24"/>
+        </w:rPr>
+        <w:t>)</w:t>
+      </w:r>
+    </w:p>
+    <w:p>
+      <w:pPr>
+        <w:rPr>
+          <w:sz w:val="24"/>
+          <w:szCs w:val="24"/>
+        </w:rPr>
+      </w:pPr>
+      <w:r>
+        <w:rPr>
+          <w:sz w:val="24"/>
+          <w:szCs w:val="24"/>
+        </w:rPr>
+        <w:t>Example1:</w:t>
+      </w:r>
+    </w:p>
+    <w:p>
+      <w:pPr>
+        <w:rPr>
+          <w:sz w:val="24"/>
+          <w:szCs w:val="24"/>
+        </w:rPr>
+      </w:pPr>
+      <w:r>
+        <w:rPr>
+          <w:sz w:val="24"/>
+          <w:szCs w:val="24"/>
+        </w:rPr>
+        <w:t>For (</w:t>
+      </w:r>
+      <w:proofErr w:type="spellStart"/>
+      <w:r>
+        <w:rPr>
+          <w:sz w:val="24"/>
+          <w:szCs w:val="24"/>
+        </w:rPr>
+        <w:t>int</w:t>
+      </w:r>
+      <w:proofErr w:type="spellEnd"/>
+      <w:r>
+        <w:rPr>
+          <w:sz w:val="24"/>
+          <w:szCs w:val="24"/>
+        </w:rPr>
+        <w:t xml:space="preserve"> </w:t>
+      </w:r>
+      <w:proofErr w:type="spellStart"/>
+      <w:r>
+        <w:rPr>
+          <w:sz w:val="24"/>
+          <w:szCs w:val="24"/>
+        </w:rPr>
+        <w:t>i</w:t>
+      </w:r>
+      <w:proofErr w:type="spellEnd"/>
+      <w:r>
+        <w:rPr>
+          <w:sz w:val="24"/>
+          <w:szCs w:val="24"/>
+        </w:rPr>
+        <w:t xml:space="preserve">=0; </w:t>
+      </w:r>
+      <w:proofErr w:type="spellStart"/>
+      <w:r>
+        <w:rPr>
+          <w:sz w:val="24"/>
+          <w:szCs w:val="24"/>
+        </w:rPr>
+        <w:t>i</w:t>
+      </w:r>
+      <w:proofErr w:type="spellEnd"/>
+      <w:r>
+        <w:rPr>
+          <w:sz w:val="24"/>
+          <w:szCs w:val="24"/>
+        </w:rPr>
+        <w:t xml:space="preserve">&lt;n; </w:t>
+      </w:r>
+      <w:proofErr w:type="spellStart"/>
+      <w:r>
+        <w:rPr>
+          <w:sz w:val="24"/>
+          <w:szCs w:val="24"/>
+        </w:rPr>
+        <w:t>i</w:t>
+      </w:r>
+      <w:proofErr w:type="spellEnd"/>
+      <w:r>
+        <w:rPr>
+          <w:sz w:val="24"/>
+          <w:szCs w:val="24"/>
+        </w:rPr>
+        <w:t>=i+1)</w:t>
+      </w:r>
+    </w:p>
+    <w:p>
+      <w:pPr>
+        <w:rPr>
+          <w:sz w:val="24"/>
+          <w:szCs w:val="24"/>
+        </w:rPr>
+      </w:pPr>
+      <w:r>
+        <w:rPr>
+          <w:sz w:val="24"/>
+          <w:szCs w:val="24"/>
+        </w:rPr>
+        <w:tab/>
+      </w:r>
+      <w:r>
+        <w:rPr>
+          <w:sz w:val="24"/>
+          <w:szCs w:val="24"/>
+        </w:rPr>
+        <w:t>For (</w:t>
+      </w:r>
+      <w:proofErr w:type="spellStart"/>
+      <w:r>
+        <w:rPr>
+          <w:sz w:val="24"/>
+          <w:szCs w:val="24"/>
+        </w:rPr>
+        <w:t>int</w:t>
+      </w:r>
+      <w:proofErr w:type="spellEnd"/>
+      <w:r>
+        <w:rPr>
+          <w:sz w:val="24"/>
+          <w:szCs w:val="24"/>
+        </w:rPr>
+        <w:t xml:space="preserve"> j=0; j</w:t>
+      </w:r>
+      <w:r>
+        <w:rPr>
+          <w:sz w:val="24"/>
+          <w:szCs w:val="24"/>
+        </w:rPr>
+        <w:t>&lt;n;</w:t>
+      </w:r>
+      <w:r>
+        <w:rPr>
+          <w:sz w:val="24"/>
+          <w:szCs w:val="24"/>
+        </w:rPr>
+        <w:t xml:space="preserve"> j=j+1)</w:t>
+      </w:r>
+    </w:p>
+    <w:p>
+      <w:pPr>
+        <w:rPr>
+          <w:i/>
+          <w:sz w:val="20"/>
+          <w:szCs w:val="20"/>
+        </w:rPr>
+      </w:pPr>
+      <w:r>
+        <w:rPr>
+          <w:i/>
+          <w:sz w:val="20"/>
+          <w:szCs w:val="20"/>
+        </w:rPr>
+        <w:t>F(n) = n</w:t>
+      </w:r>
+      <w:r>
+        <w:rPr>
+          <w:i/>
+          <w:sz w:val="20"/>
+          <w:szCs w:val="20"/>
+        </w:rPr>
+        <w:t>*n = n</w:t>
+      </w:r>
+      <w:r>
+        <w:rPr>
+          <w:i/>
+          <w:sz w:val="20"/>
+          <w:szCs w:val="20"/>
+          <w:vertAlign w:val="superscript"/>
+        </w:rPr>
+        <w:t>2</w:t>
+      </w:r>
+    </w:p>
+    <w:p>
+      <w:pPr>
+        <w:rPr>
+          <w:i/>
+          <w:sz w:val="20"/>
+          <w:szCs w:val="20"/>
+        </w:rPr>
+      </w:pPr>
+      <w:r>
+        <w:rPr>
+          <w:i/>
+          <w:sz w:val="20"/>
+          <w:szCs w:val="20"/>
+        </w:rPr>
+        <w:t>O(f(n)) = O(n</w:t>
+      </w:r>
+      <w:r>
+        <w:rPr>
+          <w:i/>
+          <w:sz w:val="20"/>
+          <w:szCs w:val="20"/>
+          <w:vertAlign w:val="superscript"/>
+        </w:rPr>
+        <w:t>2</w:t>
+      </w:r>
+      <w:r>
+        <w:rPr>
+          <w:i/>
+          <w:sz w:val="20"/>
+          <w:szCs w:val="20"/>
+        </w:rPr>
+        <w:t>)</w:t>
+      </w:r>
+    </w:p>
+    <w:p>
+      <w:pPr>
+        <w:rPr>
+          <w:sz w:val="24"/>
+          <w:szCs w:val="24"/>
+        </w:rPr>
+      </w:pPr>
+      <w:r>
+        <w:rPr>
+          <w:sz w:val="24"/>
+          <w:szCs w:val="24"/>
+        </w:rPr>
+        <w:t>--------------------------------</w:t>
+      </w:r>
+    </w:p>
+    <w:p>
+      <w:pPr>
+        <w:rPr>
+          <w:sz w:val="24"/>
+          <w:szCs w:val="24"/>
+        </w:rPr>
+      </w:pPr>
+      <w:r>
+        <w:rPr>
+          <w:sz w:val="24"/>
+          <w:szCs w:val="24"/>
+        </w:rPr>
+        <w:t>Example2:</w:t>
+      </w:r>
+    </w:p>
+    <w:p>
+      <w:pPr>
+        <w:rPr>
+          <w:sz w:val="24"/>
+          <w:szCs w:val="24"/>
+        </w:rPr>
+      </w:pPr>
+      <w:r>
+        <w:rPr>
+          <w:sz w:val="24"/>
+          <w:szCs w:val="24"/>
+        </w:rPr>
+        <w:t>For (</w:t>
+      </w:r>
+      <w:proofErr w:type="spellStart"/>
+      <w:r>
+        <w:rPr>
+          <w:sz w:val="24"/>
+          <w:szCs w:val="24"/>
+        </w:rPr>
+        <w:t>int</w:t>
+      </w:r>
+      <w:proofErr w:type="spellEnd"/>
+      <w:r>
+        <w:rPr>
+          <w:sz w:val="24"/>
+          <w:szCs w:val="24"/>
+        </w:rPr>
+        <w:t xml:space="preserve"> </w:t>
+      </w:r>
+      <w:proofErr w:type="spellStart"/>
+      <w:r>
+        <w:rPr>
+          <w:sz w:val="24"/>
+          <w:szCs w:val="24"/>
+        </w:rPr>
+        <w:t>i</w:t>
+      </w:r>
+      <w:proofErr w:type="spellEnd"/>
+      <w:r>
+        <w:rPr>
+          <w:sz w:val="24"/>
+          <w:szCs w:val="24"/>
+        </w:rPr>
+        <w:t xml:space="preserve">=0; </w:t>
+      </w:r>
+      <w:proofErr w:type="spellStart"/>
+      <w:r>
+        <w:rPr>
+          <w:sz w:val="24"/>
+          <w:szCs w:val="24"/>
+        </w:rPr>
+        <w:t>i</w:t>
+      </w:r>
+      <w:proofErr w:type="spellEnd"/>
+      <w:r>
+        <w:rPr>
+          <w:sz w:val="24"/>
+          <w:szCs w:val="24"/>
+        </w:rPr>
+        <w:t xml:space="preserve">&lt;n; </w:t>
+      </w:r>
+      <w:proofErr w:type="spellStart"/>
+      <w:r>
+        <w:rPr>
+          <w:sz w:val="24"/>
+          <w:szCs w:val="24"/>
+        </w:rPr>
+        <w:t>i</w:t>
+      </w:r>
+      <w:proofErr w:type="spellEnd"/>
+      <w:r>
+        <w:rPr>
+          <w:sz w:val="24"/>
+          <w:szCs w:val="24"/>
+        </w:rPr>
+        <w:t>=i+1)</w:t>
+      </w:r>
+    </w:p>
+    <w:p>
+      <w:pPr>
+        <w:rPr>
+          <w:sz w:val="20"/>
+          <w:szCs w:val="20"/>
+        </w:rPr>
+      </w:pPr>
+      <w:r>
+        <w:rPr>
+          <w:sz w:val="24"/>
+          <w:szCs w:val="24"/>
+        </w:rPr>
+        <w:tab/>
+        <w:t>For (</w:t>
+      </w:r>
+      <w:proofErr w:type="spellStart"/>
+      <w:r>
+        <w:rPr>
+          <w:sz w:val="24"/>
+          <w:szCs w:val="24"/>
+        </w:rPr>
+        <w:t>int</w:t>
+      </w:r>
+      <w:proofErr w:type="spellEnd"/>
+      <w:r>
+        <w:rPr>
+          <w:sz w:val="24"/>
+          <w:szCs w:val="24"/>
+        </w:rPr>
+        <w:t xml:space="preserve"> j=</w:t>
+      </w:r>
+      <w:proofErr w:type="spellStart"/>
+      <w:r>
+        <w:rPr>
+          <w:sz w:val="24"/>
+          <w:szCs w:val="24"/>
+          <w:highlight w:val="yellow"/>
+        </w:rPr>
+        <w:t>i</w:t>
+      </w:r>
+      <w:proofErr w:type="spellEnd"/>
+      <w:r>
+        <w:rPr>
+          <w:sz w:val="24"/>
+          <w:szCs w:val="24"/>
+        </w:rPr>
+        <w:t>; j&lt;n; j=j+1</w:t>
+      </w:r>
+      <w:proofErr w:type="gramStart"/>
+      <w:r>
+        <w:rPr>
+          <w:sz w:val="24"/>
+          <w:szCs w:val="24"/>
+        </w:rPr>
+        <w:t>)</w:t>
+      </w:r>
+      <w:r>
+        <w:rPr>
+          <w:sz w:val="24"/>
+          <w:szCs w:val="24"/>
+        </w:rPr>
+        <w:t xml:space="preserve">  </w:t>
+      </w:r>
+      <w:r>
+        <w:rPr>
+          <w:i/>
+          <w:sz w:val="20"/>
+          <w:szCs w:val="20"/>
+        </w:rPr>
+        <w:t>-</w:t>
+      </w:r>
+      <w:proofErr w:type="gramEnd"/>
+      <w:r>
+        <w:rPr>
+          <w:i/>
+          <w:sz w:val="20"/>
+          <w:szCs w:val="20"/>
+        </w:rPr>
+        <w:t xml:space="preserve"> j initialised by </w:t>
+      </w:r>
+      <w:proofErr w:type="spellStart"/>
+      <w:r>
+        <w:rPr>
+          <w:i/>
+          <w:sz w:val="20"/>
+          <w:szCs w:val="20"/>
+        </w:rPr>
+        <w:t>i</w:t>
+      </w:r>
+      <w:proofErr w:type="spellEnd"/>
+      <w:r>
+        <w:rPr>
+          <w:i/>
+          <w:sz w:val="20"/>
+          <w:szCs w:val="20"/>
+        </w:rPr>
+        <w:t>, not 0</w:t>
+      </w:r>
+      <w:r>
+        <w:rPr>
+          <w:sz w:val="20"/>
+          <w:szCs w:val="20"/>
+        </w:rPr>
+        <w:t>.</w:t>
+      </w:r>
     </w:p>
     <w:p>
       <w:pPr>
@@ -46,6 +2090,127 @@
     </w:sectPr>
   </w:body>
 </w:document>
+</file>
+
+<file path=word/numbering.xml><?xml version="1.0" encoding="utf-8"?>
+<w:numbering xmlns:wpc="http://schemas.microsoft.com/office/word/2010/wordprocessingCanvas" xmlns:cx="http://schemas.microsoft.com/office/drawing/2014/chartex" xmlns:mc="http://schemas.openxmlformats.org/markup-compatibility/2006" xmlns:o="urn:schemas-microsoft-com:office:office" xmlns:r="http://schemas.openxmlformats.org/officeDocument/2006/relationships" xmlns:m="http://schemas.openxmlformats.org/officeDocument/2006/math" xmlns:v="urn:schemas-microsoft-com:vml" xmlns:wp14="http://schemas.microsoft.com/office/word/2010/wordprocessingDrawing" xmlns:wp="http://schemas.openxmlformats.org/drawingml/2006/wordprocessingDrawing" xmlns:w10="urn:schemas-microsoft-com:office:word" xmlns:w="http://schemas.openxmlformats.org/wordprocessingml/2006/main" xmlns:w14="http://schemas.microsoft.com/office/word/2010/wordml" xmlns:w15="http://schemas.microsoft.com/office/word/2012/wordml" xmlns:w16se="http://schemas.microsoft.com/office/word/2015/wordml/symex" xmlns:wpg="http://schemas.microsoft.com/office/word/2010/wordprocessingGroup" xmlns:wpi="http://schemas.microsoft.com/office/word/2010/wordprocessingInk" xmlns:wne="http://schemas.microsoft.com/office/word/2006/wordml" xmlns:wps="http://schemas.microsoft.com/office/word/2010/wordprocessingShape" mc:Ignorable="w14 w15 w16se wp14">
+  <w:abstractNum w:abstractNumId="0" w15:restartNumberingAfterBreak="0">
+    <w:nsid w:val="6E8C4755"/>
+    <w:multiLevelType w:val="hybridMultilevel"/>
+    <w:tmpl w:val="B5EA6820"/>
+    <w:lvl w:ilvl="0" w:tplc="18090001">
+      <w:start w:val="1"/>
+      <w:numFmt w:val="bullet"/>
+      <w:lvlText w:val=""/>
+      <w:lvlJc w:val="left"/>
+      <w:pPr>
+        <w:ind w:left="720" w:hanging="360"/>
+      </w:pPr>
+      <w:rPr>
+        <w:rFonts w:ascii="Symbol" w:hAnsi="Symbol" w:hint="default"/>
+      </w:rPr>
+    </w:lvl>
+    <w:lvl w:ilvl="1" w:tplc="18090003" w:tentative="1">
+      <w:start w:val="1"/>
+      <w:numFmt w:val="bullet"/>
+      <w:lvlText w:val="o"/>
+      <w:lvlJc w:val="left"/>
+      <w:pPr>
+        <w:ind w:left="1440" w:hanging="360"/>
+      </w:pPr>
+      <w:rPr>
+        <w:rFonts w:ascii="Courier New" w:hAnsi="Courier New" w:cs="Courier New" w:hint="default"/>
+      </w:rPr>
+    </w:lvl>
+    <w:lvl w:ilvl="2" w:tplc="18090005" w:tentative="1">
+      <w:start w:val="1"/>
+      <w:numFmt w:val="bullet"/>
+      <w:lvlText w:val=""/>
+      <w:lvlJc w:val="left"/>
+      <w:pPr>
+        <w:ind w:left="2160" w:hanging="360"/>
+      </w:pPr>
+      <w:rPr>
+        <w:rFonts w:ascii="Wingdings" w:hAnsi="Wingdings" w:hint="default"/>
+      </w:rPr>
+    </w:lvl>
+    <w:lvl w:ilvl="3" w:tplc="18090001" w:tentative="1">
+      <w:start w:val="1"/>
+      <w:numFmt w:val="bullet"/>
+      <w:lvlText w:val=""/>
+      <w:lvlJc w:val="left"/>
+      <w:pPr>
+        <w:ind w:left="2880" w:hanging="360"/>
+      </w:pPr>
+      <w:rPr>
+        <w:rFonts w:ascii="Symbol" w:hAnsi="Symbol" w:hint="default"/>
+      </w:rPr>
+    </w:lvl>
+    <w:lvl w:ilvl="4" w:tplc="18090003" w:tentative="1">
+      <w:start w:val="1"/>
+      <w:numFmt w:val="bullet"/>
+      <w:lvlText w:val="o"/>
+      <w:lvlJc w:val="left"/>
+      <w:pPr>
+        <w:ind w:left="3600" w:hanging="360"/>
+      </w:pPr>
+      <w:rPr>
+        <w:rFonts w:ascii="Courier New" w:hAnsi="Courier New" w:cs="Courier New" w:hint="default"/>
+      </w:rPr>
+    </w:lvl>
+    <w:lvl w:ilvl="5" w:tplc="18090005" w:tentative="1">
+      <w:start w:val="1"/>
+      <w:numFmt w:val="bullet"/>
+      <w:lvlText w:val=""/>
+      <w:lvlJc w:val="left"/>
+      <w:pPr>
+        <w:ind w:left="4320" w:hanging="360"/>
+      </w:pPr>
+      <w:rPr>
+        <w:rFonts w:ascii="Wingdings" w:hAnsi="Wingdings" w:hint="default"/>
+      </w:rPr>
+    </w:lvl>
+    <w:lvl w:ilvl="6" w:tplc="18090001" w:tentative="1">
+      <w:start w:val="1"/>
+      <w:numFmt w:val="bullet"/>
+      <w:lvlText w:val=""/>
+      <w:lvlJc w:val="left"/>
+      <w:pPr>
+        <w:ind w:left="5040" w:hanging="360"/>
+      </w:pPr>
+      <w:rPr>
+        <w:rFonts w:ascii="Symbol" w:hAnsi="Symbol" w:hint="default"/>
+      </w:rPr>
+    </w:lvl>
+    <w:lvl w:ilvl="7" w:tplc="18090003" w:tentative="1">
+      <w:start w:val="1"/>
+      <w:numFmt w:val="bullet"/>
+      <w:lvlText w:val="o"/>
+      <w:lvlJc w:val="left"/>
+      <w:pPr>
+        <w:ind w:left="5760" w:hanging="360"/>
+      </w:pPr>
+      <w:rPr>
+        <w:rFonts w:ascii="Courier New" w:hAnsi="Courier New" w:cs="Courier New" w:hint="default"/>
+      </w:rPr>
+    </w:lvl>
+    <w:lvl w:ilvl="8" w:tplc="18090005" w:tentative="1">
+      <w:start w:val="1"/>
+      <w:numFmt w:val="bullet"/>
+      <w:lvlText w:val=""/>
+      <w:lvlJc w:val="left"/>
+      <w:pPr>
+        <w:ind w:left="6480" w:hanging="360"/>
+      </w:pPr>
+      <w:rPr>
+        <w:rFonts w:ascii="Wingdings" w:hAnsi="Wingdings" w:hint="default"/>
+      </w:rPr>
+    </w:lvl>
+  </w:abstractNum>
+  <w:num w:numId="1">
+    <w:abstractNumId w:val="0"/>
+  </w:num>
+</w:numbering>
 </file>
 
 <file path=word/styles.xml><?xml version="1.0" encoding="utf-8"?>
@@ -469,6 +2634,51 @@
     <w:semiHidden/>
     <w:unhideWhenUsed/>
   </w:style>
+  <w:style w:type="paragraph" w:styleId="ListParagraph">
+    <w:name w:val="List Paragraph"/>
+    <w:basedOn w:val="Normal"/>
+    <w:uiPriority w:val="34"/>
+    <w:qFormat/>
+    <w:rsid w:val="00C05485"/>
+    <w:pPr>
+      <w:ind w:left="720"/>
+      <w:contextualSpacing/>
+    </w:pPr>
+  </w:style>
+  <w:style w:type="character" w:styleId="Hyperlink">
+    <w:name w:val="Hyperlink"/>
+    <w:basedOn w:val="DefaultParagraphFont"/>
+    <w:uiPriority w:val="99"/>
+    <w:semiHidden/>
+    <w:unhideWhenUsed/>
+    <w:rsid w:val="00853437"/>
+    <w:rPr>
+      <w:color w:val="0000FF"/>
+      <w:u w:val="single"/>
+    </w:rPr>
+  </w:style>
+  <w:style w:type="character" w:styleId="Emphasis">
+    <w:name w:val="Emphasis"/>
+    <w:basedOn w:val="DefaultParagraphFont"/>
+    <w:uiPriority w:val="20"/>
+    <w:qFormat/>
+    <w:rsid w:val="00C74CB3"/>
+    <w:rPr>
+      <w:i/>
+      <w:iCs/>
+    </w:rPr>
+  </w:style>
+  <w:style w:type="character" w:styleId="Strong">
+    <w:name w:val="Strong"/>
+    <w:basedOn w:val="DefaultParagraphFont"/>
+    <w:uiPriority w:val="22"/>
+    <w:qFormat/>
+    <w:rsid w:val="00C74CB3"/>
+    <w:rPr>
+      <w:b/>
+      <w:bCs/>
+    </w:rPr>
+  </w:style>
 </w:styles>
 </file>
 

</xml_diff>

<commit_message>
Chapter2 - Quadratic Time 2
</commit_message>
<xml_diff>
--- a/ChapterNotes/Chapter2_UnderstandingTime&SpaceComplexity.docx
+++ b/ChapterNotes/Chapter2_UnderstandingTime&SpaceComplexity.docx
@@ -2079,6 +2079,150 @@
           <w:szCs w:val="24"/>
         </w:rPr>
       </w:pPr>
+    </w:p>
+    <w:p>
+      <w:pPr>
+        <w:rPr>
+          <w:sz w:val="24"/>
+          <w:szCs w:val="24"/>
+        </w:rPr>
+      </w:pPr>
+      <w:r>
+        <w:rPr>
+          <w:sz w:val="24"/>
+          <w:szCs w:val="24"/>
+        </w:rPr>
+        <w:t>Since I goes from [</w:t>
+      </w:r>
+      <w:proofErr w:type="gramStart"/>
+      <w:r>
+        <w:rPr>
+          <w:sz w:val="24"/>
+          <w:szCs w:val="24"/>
+        </w:rPr>
+        <w:t>0,n</w:t>
+      </w:r>
+      <w:proofErr w:type="gramEnd"/>
+      <w:r>
+        <w:rPr>
+          <w:sz w:val="24"/>
+          <w:szCs w:val="24"/>
+        </w:rPr>
+        <w:t xml:space="preserve">) the amount of looping done is directly determined by what </w:t>
+      </w:r>
+      <w:proofErr w:type="spellStart"/>
+      <w:r>
+        <w:rPr>
+          <w:sz w:val="24"/>
+          <w:szCs w:val="24"/>
+        </w:rPr>
+        <w:t>i</w:t>
+      </w:r>
+      <w:proofErr w:type="spellEnd"/>
+      <w:r>
+        <w:rPr>
+          <w:sz w:val="24"/>
+          <w:szCs w:val="24"/>
+        </w:rPr>
+        <w:t xml:space="preserve"> is.</w:t>
+      </w:r>
+    </w:p>
+    <w:p>
+      <w:pPr>
+        <w:rPr>
+          <w:sz w:val="24"/>
+          <w:szCs w:val="24"/>
+        </w:rPr>
+      </w:pPr>
+      <w:r>
+        <w:rPr>
+          <w:sz w:val="24"/>
+          <w:szCs w:val="24"/>
+        </w:rPr>
+        <w:t xml:space="preserve">If </w:t>
+      </w:r>
+      <w:proofErr w:type="spellStart"/>
+      <w:r>
+        <w:rPr>
+          <w:sz w:val="24"/>
+          <w:szCs w:val="24"/>
+        </w:rPr>
+        <w:t>i</w:t>
+      </w:r>
+      <w:proofErr w:type="spellEnd"/>
+      <w:r>
+        <w:rPr>
+          <w:sz w:val="24"/>
+          <w:szCs w:val="24"/>
+        </w:rPr>
+        <w:t xml:space="preserve">=0, we do n work. If </w:t>
+      </w:r>
+      <w:proofErr w:type="spellStart"/>
+      <w:r>
+        <w:rPr>
+          <w:sz w:val="24"/>
+          <w:szCs w:val="24"/>
+        </w:rPr>
+        <w:t>i</w:t>
+      </w:r>
+      <w:proofErr w:type="spellEnd"/>
+      <w:r>
+        <w:rPr>
+          <w:sz w:val="24"/>
+          <w:szCs w:val="24"/>
+        </w:rPr>
+        <w:t xml:space="preserve">=1, we do n-1 work. If </w:t>
+      </w:r>
+      <w:proofErr w:type="spellStart"/>
+      <w:r>
+        <w:rPr>
+          <w:sz w:val="24"/>
+          <w:szCs w:val="24"/>
+        </w:rPr>
+        <w:t>i</w:t>
+      </w:r>
+      <w:proofErr w:type="spellEnd"/>
+      <w:r>
+        <w:rPr>
+          <w:sz w:val="24"/>
+          <w:szCs w:val="24"/>
+        </w:rPr>
+        <w:t>=2, we do n-2 work etc.</w:t>
+      </w:r>
+    </w:p>
+    <w:p>
+      <w:pPr>
+        <w:rPr>
+          <w:sz w:val="24"/>
+          <w:szCs w:val="24"/>
+        </w:rPr>
+      </w:pPr>
+    </w:p>
+    <w:p>
+      <w:pPr>
+        <w:rPr>
+          <w:sz w:val="24"/>
+          <w:szCs w:val="24"/>
+        </w:rPr>
+      </w:pPr>
+    </w:p>
+    <w:p>
+      <w:pPr>
+        <w:tabs>
+          <w:tab w:val="left" w:pos="1540"/>
+        </w:tabs>
+        <w:rPr>
+          <w:sz w:val="24"/>
+          <w:szCs w:val="24"/>
+        </w:rPr>
+      </w:pPr>
+      <w:r>
+        <w:rPr>
+          <w:sz w:val="24"/>
+          <w:szCs w:val="24"/>
+        </w:rPr>
+        <w:tab/>
+      </w:r>
       <w:bookmarkStart w:id="0" w:name="_GoBack"/>
       <w:bookmarkEnd w:id="0"/>
     </w:p>

</xml_diff>

<commit_message>
Created YouTube tut notes
</commit_message>
<xml_diff>
--- a/ChapterNotes/Chapter2_UnderstandingTime&SpaceComplexity.docx
+++ b/ChapterNotes/Chapter2_UnderstandingTime&SpaceComplexity.docx
@@ -121,6 +121,22 @@
         </w:rPr>
         <w:t>does this algorithm need for its computation?</w:t>
       </w:r>
+      <w:r>
+        <w:rPr>
+          <w:sz w:val="24"/>
+          <w:szCs w:val="24"/>
+        </w:rPr>
+        <w:t xml:space="preserve"> (RAM or secondary storage)</w:t>
+      </w:r>
+      <w:r>
+        <w:rPr>
+          <w:sz w:val="24"/>
+          <w:szCs w:val="24"/>
+        </w:rPr>
+        <w:t>.</w:t>
+      </w:r>
+      <w:bookmarkStart w:id="0" w:name="_GoBack"/>
+      <w:bookmarkEnd w:id="0"/>
     </w:p>
     <w:p>
       <w:pPr>
@@ -155,6 +171,34 @@
           <w:szCs w:val="24"/>
         </w:rPr>
       </w:pPr>
+      <w:r>
+        <w:rPr>
+          <w:sz w:val="24"/>
+          <w:szCs w:val="24"/>
+        </w:rPr>
+        <w:t>Or “</w:t>
+      </w:r>
+      <w:r>
+        <w:rPr>
+          <w:sz w:val="24"/>
+          <w:szCs w:val="24"/>
+        </w:rPr>
+        <w:t>algorithmic efficiency</w:t>
+      </w:r>
+      <w:r>
+        <w:rPr>
+          <w:sz w:val="24"/>
+          <w:szCs w:val="24"/>
+        </w:rPr>
+        <w:t>”</w:t>
+      </w:r>
+      <w:r>
+        <w:rPr>
+          <w:sz w:val="24"/>
+          <w:szCs w:val="24"/>
+        </w:rPr>
+        <w:t xml:space="preserve">. </w:t>
+      </w:r>
       <w:r>
         <w:rPr>
           <w:sz w:val="24"/>
@@ -628,23 +672,7 @@
           <w:szCs w:val="24"/>
         </w:rPr>
         <w:lastRenderedPageBreak/>
-        <w:t xml:space="preserve">Big-O </w:t>
-      </w:r>
-      <w:r>
-        <w:rPr>
-          <w:b/>
-          <w:sz w:val="24"/>
-          <w:szCs w:val="24"/>
-        </w:rPr>
-        <w:t>Examples</w:t>
-      </w:r>
-      <w:r>
-        <w:rPr>
-          <w:b/>
-          <w:sz w:val="24"/>
-          <w:szCs w:val="24"/>
-        </w:rPr>
-        <w:t>:</w:t>
+        <w:t>Big-O Examples:</w:t>
       </w:r>
     </w:p>
     <w:p>
@@ -737,14 +765,7 @@
           <w:sz w:val="24"/>
           <w:szCs w:val="24"/>
         </w:rPr>
-        <w:t xml:space="preserve">a = 1, </w:t>
-      </w:r>
-      <w:r>
-        <w:rPr>
-          <w:sz w:val="24"/>
-          <w:szCs w:val="24"/>
-        </w:rPr>
-        <w:t>b =2;</w:t>
+        <w:t>a = 1, b =2;</w:t>
       </w:r>
     </w:p>
     <w:p>
@@ -846,14 +867,7 @@
           <w:sz w:val="24"/>
           <w:szCs w:val="24"/>
         </w:rPr>
-        <w:t>Example2</w:t>
-      </w:r>
-      <w:r>
-        <w:rPr>
-          <w:sz w:val="24"/>
-          <w:szCs w:val="24"/>
-        </w:rPr>
-        <w:t>:</w:t>
+        <w:t>Example2:</w:t>
       </w:r>
     </w:p>
     <w:p>
@@ -978,14 +992,7 @@
           <w:sz w:val="24"/>
           <w:szCs w:val="24"/>
         </w:rPr>
-        <w:t xml:space="preserve">so </w:t>
-      </w:r>
-      <w:r>
-        <w:rPr>
-          <w:sz w:val="24"/>
-          <w:szCs w:val="24"/>
-        </w:rPr>
-        <w:t>is run in a constant amount of time.</w:t>
+        <w:t>so is run in a constant amount of time.</w:t>
       </w:r>
     </w:p>
     <w:p>
@@ -1625,7 +1632,21 @@
           <w:sz w:val="24"/>
           <w:szCs w:val="24"/>
         </w:rPr>
-        <w:t xml:space="preserve"> done n times is n*n = O(n</w:t>
+        <w:t xml:space="preserve"> done n times</w:t>
+      </w:r>
+      <w:r>
+        <w:rPr>
+          <w:sz w:val="24"/>
+          <w:szCs w:val="24"/>
+        </w:rPr>
+        <w:t xml:space="preserve">. </w:t>
+      </w:r>
+      <w:r>
+        <w:rPr>
+          <w:sz w:val="24"/>
+          <w:szCs w:val="24"/>
+        </w:rPr>
+        <w:t xml:space="preserve"> n*n = O(n</w:t>
       </w:r>
       <w:r>
         <w:rPr>
@@ -1750,12 +1771,6 @@
           <w:szCs w:val="24"/>
         </w:rPr>
         <w:tab/>
-      </w:r>
-      <w:r>
-        <w:rPr>
-          <w:sz w:val="24"/>
-          <w:szCs w:val="24"/>
-        </w:rPr>
         <w:t>For (</w:t>
       </w:r>
       <w:proofErr w:type="spellStart"/>
@@ -1772,21 +1787,7 @@
           <w:sz w:val="24"/>
           <w:szCs w:val="24"/>
         </w:rPr>
-        <w:t xml:space="preserve"> j=0; j</w:t>
-      </w:r>
-      <w:r>
-        <w:rPr>
-          <w:sz w:val="24"/>
-          <w:szCs w:val="24"/>
-        </w:rPr>
-        <w:t>&lt;n;</w:t>
-      </w:r>
-      <w:r>
-        <w:rPr>
-          <w:sz w:val="24"/>
-          <w:szCs w:val="24"/>
-        </w:rPr>
-        <w:t xml:space="preserve"> j=j+1)</w:t>
+        <w:t xml:space="preserve"> j=0; j&lt;n; j=j+1)</w:t>
       </w:r>
     </w:p>
     <w:p>
@@ -2223,8 +2224,6 @@
         </w:rPr>
         <w:tab/>
       </w:r>
-      <w:bookmarkStart w:id="0" w:name="_GoBack"/>
-      <w:bookmarkEnd w:id="0"/>
     </w:p>
     <w:sectPr>
       <w:pgSz w:w="11906" w:h="16838"/>

</xml_diff>